<commit_message>
docs: changes at analysis report D01 Student2
</commit_message>
<xml_diff>
--- a/reports/Student #2/D01/Analysis Report - D01 - Student #2.docx
+++ b/reports/Student #2/D01/Analysis Report - D01 - Student #2.docx
@@ -79,27 +79,13 @@
           <w:b/>
         </w:rPr>
       </w:pPr>
-    </w:p>
-    <w:p>
-      <w:pPr>
-        <w:rPr>
-          <w:b/>
-        </w:rPr>
-      </w:pPr>
-    </w:p>
-    <w:p>
-      <w:pPr>
-        <w:rPr>
-          <w:b/>
-        </w:rPr>
-      </w:pPr>
       <w:r>
         <w:rPr>
           <w:noProof/>
           <w:lang w:val="es-ES"/>
         </w:rPr>
         <w:drawing>
-          <wp:anchor distT="114300" distB="114300" distL="114300" distR="114300" simplePos="0" relativeHeight="251658240" behindDoc="0" locked="0" layoutInCell="1" hidden="0" allowOverlap="1">
+          <wp:anchor distT="114300" distB="114300" distL="114300" distR="114300" simplePos="0" relativeHeight="251659264" behindDoc="0" locked="0" layoutInCell="1" hidden="0" allowOverlap="1" wp14:anchorId="24A5BF40" wp14:editId="05A6AFAE">
             <wp:simplePos x="0" y="0"/>
             <wp:positionH relativeFrom="column">
               <wp:posOffset>1584487</wp:posOffset>
@@ -264,13 +250,6 @@
     </w:p>
     <w:p>
       <w:pPr>
-        <w:rPr>
-          <w:b/>
-        </w:rPr>
-      </w:pPr>
-    </w:p>
-    <w:p>
-      <w:pPr>
         <w:pStyle w:val="Ttulo"/>
         <w:jc w:val="center"/>
         <w:rPr>
@@ -285,16 +264,33 @@
           <w:sz w:val="60"/>
           <w:szCs w:val="60"/>
         </w:rPr>
-        <w:t>ANALYSIS REPORT</w:t>
-      </w:r>
-    </w:p>
-    <w:p>
-      <w:pPr>
-        <w:rPr>
-          <w:b/>
-        </w:rPr>
-      </w:pPr>
-    </w:p>
+        <w:t>D01</w:t>
+      </w:r>
+      <w:r>
+        <w:rPr>
+          <w:sz w:val="60"/>
+          <w:szCs w:val="60"/>
+        </w:rPr>
+        <w:t xml:space="preserve"> ANALYSIS REPORT – </w:t>
+      </w:r>
+      <w:proofErr w:type="spellStart"/>
+      <w:r>
+        <w:rPr>
+          <w:sz w:val="60"/>
+          <w:szCs w:val="60"/>
+        </w:rPr>
+        <w:t>Student</w:t>
+      </w:r>
+      <w:proofErr w:type="spellEnd"/>
+      <w:r>
+        <w:rPr>
+          <w:sz w:val="60"/>
+          <w:szCs w:val="60"/>
+        </w:rPr>
+        <w:t xml:space="preserve"> #2</w:t>
+      </w:r>
+    </w:p>
+    <w:p/>
     <w:p>
       <w:pPr>
         <w:rPr>
@@ -961,7 +957,7 @@
     <w:tbl>
       <w:tblPr>
         <w:tblStyle w:val="a"/>
-        <w:tblW w:w="9060" w:type="dxa"/>
+        <w:tblW w:w="9204" w:type="dxa"/>
         <w:tblInd w:w="0" w:type="dxa"/>
         <w:tblBorders>
           <w:top w:val="single" w:sz="8" w:space="0" w:color="000000"/>
@@ -977,8 +973,8 @@
       <w:tblGrid>
         <w:gridCol w:w="2265"/>
         <w:gridCol w:w="1755"/>
-        <w:gridCol w:w="2775"/>
-        <w:gridCol w:w="2265"/>
+        <w:gridCol w:w="2916"/>
+        <w:gridCol w:w="2268"/>
       </w:tblGrid>
       <w:tr>
         <w:trPr>
@@ -1044,7 +1040,7 @@
         </w:tc>
         <w:tc>
           <w:tcPr>
-            <w:tcW w:w="2775" w:type="dxa"/>
+            <w:tcW w:w="2916" w:type="dxa"/>
             <w:tcBorders>
               <w:top w:val="single" w:sz="8" w:space="0" w:color="000000"/>
               <w:left w:val="single" w:sz="8" w:space="0" w:color="000000"/>
@@ -1073,7 +1069,7 @@
         </w:tc>
         <w:tc>
           <w:tcPr>
-            <w:tcW w:w="2265" w:type="dxa"/>
+            <w:tcW w:w="2268" w:type="dxa"/>
             <w:tcBorders>
               <w:top w:val="single" w:sz="8" w:space="0" w:color="000000"/>
               <w:left w:val="single" w:sz="8" w:space="0" w:color="000000"/>
@@ -1153,7 +1149,7 @@
         </w:tc>
         <w:tc>
           <w:tcPr>
-            <w:tcW w:w="2775" w:type="dxa"/>
+            <w:tcW w:w="2916" w:type="dxa"/>
             <w:tcBorders>
               <w:top w:val="single" w:sz="8" w:space="0" w:color="000000"/>
               <w:left w:val="single" w:sz="8" w:space="0" w:color="000000"/>
@@ -1176,7 +1172,7 @@
         </w:tc>
         <w:tc>
           <w:tcPr>
-            <w:tcW w:w="2265" w:type="dxa"/>
+            <w:tcW w:w="2268" w:type="dxa"/>
             <w:tcBorders>
               <w:top w:val="single" w:sz="8" w:space="0" w:color="000000"/>
               <w:left w:val="single" w:sz="8" w:space="0" w:color="000000"/>
@@ -1219,7 +1215,11 @@
               <w:right w:w="100" w:type="dxa"/>
             </w:tcMar>
           </w:tcPr>
-          <w:p/>
+          <w:p>
+            <w:r>
+              <w:t>1.1</w:t>
+            </w:r>
+          </w:p>
         </w:tc>
         <w:tc>
           <w:tcPr>
@@ -1238,11 +1238,15 @@
               <w:right w:w="100" w:type="dxa"/>
             </w:tcMar>
           </w:tcPr>
-          <w:p/>
+          <w:p>
+            <w:r>
+              <w:t>26/05/2025</w:t>
+            </w:r>
+          </w:p>
         </w:tc>
         <w:tc>
           <w:tcPr>
-            <w:tcW w:w="2775" w:type="dxa"/>
+            <w:tcW w:w="2916" w:type="dxa"/>
             <w:tcBorders>
               <w:top w:val="single" w:sz="8" w:space="0" w:color="000000"/>
               <w:left w:val="single" w:sz="8" w:space="0" w:color="000000"/>
@@ -1257,11 +1261,15 @@
               <w:right w:w="100" w:type="dxa"/>
             </w:tcMar>
           </w:tcPr>
-          <w:p/>
+          <w:p>
+            <w:r>
+              <w:t>Corrección de la conclusión</w:t>
+            </w:r>
+          </w:p>
         </w:tc>
         <w:tc>
           <w:tcPr>
-            <w:tcW w:w="2265" w:type="dxa"/>
+            <w:tcW w:w="2268" w:type="dxa"/>
             <w:tcBorders>
               <w:top w:val="single" w:sz="8" w:space="0" w:color="000000"/>
               <w:left w:val="single" w:sz="8" w:space="0" w:color="000000"/>
@@ -1276,7 +1284,11 @@
               <w:right w:w="100" w:type="dxa"/>
             </w:tcMar>
           </w:tcPr>
-          <w:p/>
+          <w:p>
+            <w:r>
+              <w:t>Ángel Amo Sánchez</w:t>
+            </w:r>
+          </w:p>
         </w:tc>
       </w:tr>
     </w:tbl>
@@ -1327,8 +1339,6 @@
         </w:rPr>
         <w:t>ntroducción</w:t>
       </w:r>
-      <w:bookmarkStart w:id="5" w:name="_GoBack"/>
-      <w:bookmarkEnd w:id="5"/>
     </w:p>
     <w:p>
       <w:pPr>
@@ -1364,25 +1374,25 @@
           <w:color w:val="000000"/>
         </w:rPr>
       </w:pPr>
-      <w:bookmarkStart w:id="6" w:name="_h6693km0wbu" w:colFirst="0" w:colLast="0"/>
+      <w:bookmarkStart w:id="5" w:name="_h6693km0wbu" w:colFirst="0" w:colLast="0"/>
+      <w:bookmarkEnd w:id="5"/>
+      <w:r>
+        <w:rPr>
+          <w:b/>
+          <w:color w:val="000000"/>
+        </w:rPr>
+        <w:t xml:space="preserve">Conflictos </w:t>
+      </w:r>
+    </w:p>
+    <w:p>
+      <w:pPr>
+        <w:pStyle w:val="Ttulo5"/>
+        <w:rPr>
+          <w:color w:val="000000"/>
+        </w:rPr>
+      </w:pPr>
+      <w:bookmarkStart w:id="6" w:name="_olrzoglvb38f" w:colFirst="0" w:colLast="0"/>
       <w:bookmarkEnd w:id="6"/>
-      <w:r>
-        <w:rPr>
-          <w:b/>
-          <w:color w:val="000000"/>
-        </w:rPr>
-        <w:t xml:space="preserve">Conflictos </w:t>
-      </w:r>
-    </w:p>
-    <w:p>
-      <w:pPr>
-        <w:pStyle w:val="Ttulo5"/>
-        <w:rPr>
-          <w:color w:val="000000"/>
-        </w:rPr>
-      </w:pPr>
-      <w:bookmarkStart w:id="7" w:name="_olrzoglvb38f" w:colFirst="0" w:colLast="0"/>
-      <w:bookmarkEnd w:id="7"/>
       <w:r>
         <w:rPr>
           <w:b/>
@@ -1573,8 +1583,8 @@
       <w:pPr>
         <w:pStyle w:val="Ttulo4"/>
       </w:pPr>
-      <w:bookmarkStart w:id="8" w:name="_qla8o5xpmqnh" w:colFirst="0" w:colLast="0"/>
-      <w:bookmarkEnd w:id="8"/>
+      <w:bookmarkStart w:id="7" w:name="_qla8o5xpmqnh" w:colFirst="0" w:colLast="0"/>
+      <w:bookmarkEnd w:id="7"/>
       <w:r>
         <w:rPr>
           <w:b/>
@@ -1587,9 +1597,10 @@
     <w:p>
       <w:pPr>
         <w:spacing w:before="240" w:after="240"/>
-      </w:pPr>
-      <w:r>
-        <w:t>Este documento establece una base sólida para la planificación, gestión y ejecución del proyecto, garantizando un entorno de trabajo estructurado y eficiente. Desde la configuración del entorno hasta la asignación de tareas y el seguimiento del desempeño, cada aspecto ha sido diseñado para optimizar la colaboración y la productividad del equipo.</w:t>
+        <w:ind w:right="-613"/>
+      </w:pPr>
+      <w:r>
+        <w:t>En conclusión, este informe ha permitido identificar y corregir requisitos ambiguos e inconsistentes dentro del proyecto, asegurando su correcta definición y minimizando riesgos futuros. Además, se ha documentado la gestión de conflictos, destacando la importancia de la toma de decisiones efectiva y oportuna para mantener el progreso del proyecto. Este enfoque proactivo y detallado garantiza una base sólida para el desarrollo exitoso del proyecto.</w:t>
       </w:r>
     </w:p>
     <w:p>
@@ -1597,18 +1608,11 @@
         <w:spacing w:before="240" w:after="240"/>
       </w:pPr>
       <w:r>
-        <w:t>Además, se han definido mecanismos claros para el reclutamiento, la distribución de responsabilidades y la evaluación del rendimiento, asegurando un equilibrio entre el compromiso de los integrantes y la equidad en el trabajo. La implementación de un sistema de recompensas y penalizaciones fomenta la participación activa y el cumplimiento de los objetivos establecidos.</w:t>
-      </w:r>
-    </w:p>
-    <w:p>
-      <w:pPr>
-        <w:spacing w:before="240" w:after="240"/>
-      </w:pPr>
-      <w:r>
         <w:t>En definitiva, este documento proporciona un marco organizativo que no solo facilita el desarrollo del proyecto, sino que también promueve un ambiente de trabajo cooperativo y profesional, alineado con los estándares de calidad y eficiencia requeridos.</w:t>
       </w:r>
-    </w:p>
-    <w:p/>
+      <w:bookmarkStart w:id="8" w:name="_GoBack"/>
+      <w:bookmarkEnd w:id="8"/>
+    </w:p>
     <w:p/>
     <w:p>
       <w:pPr>
@@ -2085,7 +2089,7 @@
     <w:lsdException w:name="List Number 3" w:semiHidden="1" w:unhideWhenUsed="1"/>
     <w:lsdException w:name="List Number 4" w:semiHidden="1" w:unhideWhenUsed="1"/>
     <w:lsdException w:name="List Number 5" w:semiHidden="1" w:unhideWhenUsed="1"/>
-    <w:lsdException w:name="Title" w:uiPriority="10" w:qFormat="1"/>
+    <w:lsdException w:name="Title" w:uiPriority="0" w:qFormat="1"/>
     <w:lsdException w:name="Closing" w:semiHidden="1" w:unhideWhenUsed="1"/>
     <w:lsdException w:name="Signature" w:semiHidden="1" w:unhideWhenUsed="1"/>
     <w:lsdException w:name="Default Paragraph Font" w:semiHidden="1" w:uiPriority="1" w:unhideWhenUsed="1"/>
@@ -2532,6 +2536,7 @@
     <w:name w:val="Title"/>
     <w:basedOn w:val="Normal"/>
     <w:next w:val="Normal"/>
+    <w:link w:val="TtuloCar"/>
     <w:pPr>
       <w:keepNext/>
       <w:keepLines/>
@@ -2582,6 +2587,16 @@
     </w:pPr>
     <w:rPr>
       <w:lang w:val="es-ES"/>
+    </w:rPr>
+  </w:style>
+  <w:style w:type="character" w:customStyle="1" w:styleId="TtuloCar">
+    <w:name w:val="Título Car"/>
+    <w:basedOn w:val="Fuentedeprrafopredeter"/>
+    <w:link w:val="Ttulo"/>
+    <w:rsid w:val="004A6E86"/>
+    <w:rPr>
+      <w:sz w:val="52"/>
+      <w:szCs w:val="52"/>
     </w:rPr>
   </w:style>
 </w:styles>

</xml_diff>